<commit_message>
label for rate source added
</commit_message>
<xml_diff>
--- a/docs/currencyconverterrequirements.docx
+++ b/docs/currencyconverterrequirements.docx
@@ -177,8 +177,13 @@
         <w:spacing w:line="288" w:lineRule="auto"/>
       </w:pPr>
       <w:r>
-        <w:t>Steven Lyall</w:t>
-      </w:r>
+        <w:t xml:space="preserve">Steven </w:t>
+      </w:r>
+      <w:proofErr w:type="spellStart"/>
+      <w:r>
+        <w:t>Lyall</w:t>
+      </w:r>
+      <w:proofErr w:type="spellEnd"/>
     </w:p>
     <w:p>
       <w:pPr>
@@ -303,7 +308,36 @@
           <w:sz w:val="20"/>
           <w:szCs w:val="20"/>
         </w:rPr>
-        <w:t xml:space="preserve"> value with the correct foreign exchange rate applied when the calculate button is clicked</w:t>
+        <w:t xml:space="preserve"> value with the correct</w:t>
+      </w:r>
+      <w:r>
+        <w:rPr>
+          <w:rFonts w:ascii="Helvetica Neue Light" w:hAnsi="Arial Unicode MS" w:cs="Arial Unicode MS"/>
+          <w:color w:val="000000"/>
+          <w:sz w:val="20"/>
+          <w:szCs w:val="20"/>
+        </w:rPr>
+        <w:t xml:space="preserve"> </w:t>
+      </w:r>
+      <w:r>
+        <w:rPr>
+          <w:rFonts w:ascii="Helvetica Neue Light" w:hAnsi="Arial Unicode MS" w:cs="Arial Unicode MS"/>
+          <w:color w:val="000000"/>
+          <w:sz w:val="20"/>
+          <w:szCs w:val="20"/>
+        </w:rPr>
+        <w:t xml:space="preserve">foreign exchange rate applied </w:t>
+      </w:r>
+      <w:bookmarkStart w:id="0" w:name="_GoBack"/>
+      <w:bookmarkEnd w:id="0"/>
+      <w:r>
+        <w:rPr>
+          <w:rFonts w:ascii="Helvetica Neue Light" w:hAnsi="Arial Unicode MS" w:cs="Arial Unicode MS"/>
+          <w:color w:val="000000"/>
+          <w:sz w:val="20"/>
+          <w:szCs w:val="20"/>
+        </w:rPr>
+        <w:t>when the calculate button is clicked</w:t>
       </w:r>
       <w:r>
         <w:rPr>
@@ -364,8 +398,6 @@
           <w:szCs w:val="20"/>
         </w:rPr>
       </w:pPr>
-      <w:bookmarkStart w:id="0" w:name="_GoBack"/>
-      <w:bookmarkEnd w:id="0"/>
       <w:r>
         <w:rPr>
           <w:rFonts w:ascii="Helvetica Neue Light" w:hAnsi="Arial Unicode MS" w:cs="Arial Unicode MS"/>
@@ -3788,7 +3820,7 @@
 </file>
 
 <file path=customXml/itemProps1.xml><?xml version="1.0" encoding="utf-8"?>
-<ds:datastoreItem xmlns:ds="http://schemas.openxmlformats.org/officeDocument/2006/customXml" ds:itemID="{481B3EC1-7D09-3946-A407-FD151204E5E5}">
+<ds:datastoreItem xmlns:ds="http://schemas.openxmlformats.org/officeDocument/2006/customXml" ds:itemID="{535B28AB-E60B-8146-9510-36D4EF890E0D}">
   <ds:schemaRefs>
     <ds:schemaRef ds:uri="http://schemas.openxmlformats.org/officeDocument/2006/bibliography"/>
   </ds:schemaRefs>

</xml_diff>